<commit_message>
Figure is added to field
</commit_message>
<xml_diff>
--- a/Tetris plan.docx
+++ b/Tetris plan.docx
@@ -68,15 +68,13 @@
         </w:numPr>
       </w:pPr>
       <w:r>
-        <w:t xml:space="preserve">Получаем </w:t>
-      </w:r>
-      <w:proofErr w:type="spellStart"/>
-      <w:r>
-        <w:t>рандомную</w:t>
-      </w:r>
-      <w:proofErr w:type="spellEnd"/>
-      <w:r>
-        <w:t xml:space="preserve"> фигуру из функции генерации фигуры</w:t>
+        <w:t>Сохраняем поле до добавлени</w:t>
+      </w:r>
+      <w:r>
+        <w:t>я</w:t>
+      </w:r>
+      <w:r>
+        <w:t xml:space="preserve"> фигуры в буфер, чтобы отличать активную фигуру от уже заполненных.</w:t>
       </w:r>
     </w:p>
     <w:p>
@@ -88,7 +86,15 @@
         </w:numPr>
       </w:pPr>
       <w:r>
-        <w:t>Устанавливаем отступы от верхнего и правого краёв матрицы (0, 5)</w:t>
+        <w:t xml:space="preserve">Получаем </w:t>
+      </w:r>
+      <w:proofErr w:type="spellStart"/>
+      <w:r>
+        <w:t>рандомную</w:t>
+      </w:r>
+      <w:proofErr w:type="spellEnd"/>
+      <w:r>
+        <w:t xml:space="preserve"> фигуру из функции генерации фигуры</w:t>
       </w:r>
     </w:p>
     <w:p>
@@ -100,31 +106,8 @@
         </w:numPr>
       </w:pPr>
       <w:r>
-        <w:t xml:space="preserve">Получаем размеры фигуры по осям </w:t>
-      </w:r>
-      <w:r>
-        <w:rPr>
-          <w:lang w:val="en-US"/>
-        </w:rPr>
-        <w:t>x</w:t>
-      </w:r>
-      <w:r>
-        <w:t xml:space="preserve"> </w:t>
-      </w:r>
-      <w:r>
-        <w:t xml:space="preserve">и </w:t>
-      </w:r>
-      <w:r>
-        <w:rPr>
-          <w:lang w:val="en-US"/>
-        </w:rPr>
-        <w:t>y</w:t>
-      </w:r>
-      <w:r>
-        <w:t xml:space="preserve"> с учётом угла поворота фигуры</w:t>
-      </w:r>
-      <w:bookmarkStart w:id="0" w:name="_GoBack"/>
-      <w:bookmarkEnd w:id="0"/>
+        <w:t>Устанавливаем отступы от верхнего и правого краёв матрицы (0, 5)</w:t>
+      </w:r>
     </w:p>
     <w:p>
       <w:pPr>
@@ -135,6 +118,42 @@
         </w:numPr>
       </w:pPr>
       <w:r>
+        <w:t xml:space="preserve">Получаем размеры фигуры по осям </w:t>
+      </w:r>
+      <w:r>
+        <w:rPr>
+          <w:lang w:val="en-US"/>
+        </w:rPr>
+        <w:t>x</w:t>
+      </w:r>
+      <w:r>
+        <w:t xml:space="preserve"> </w:t>
+      </w:r>
+      <w:r>
+        <w:t xml:space="preserve">и </w:t>
+      </w:r>
+      <w:r>
+        <w:rPr>
+          <w:lang w:val="en-US"/>
+        </w:rPr>
+        <w:t>y</w:t>
+      </w:r>
+      <w:r>
+        <w:t xml:space="preserve"> с учётом угла поворота фигуры</w:t>
+      </w:r>
+      <w:r>
+        <w:t xml:space="preserve"> (потом)</w:t>
+      </w:r>
+    </w:p>
+    <w:p>
+      <w:pPr>
+        <w:pStyle w:val="a3"/>
+        <w:numPr>
+          <w:ilvl w:val="1"/>
+          <w:numId w:val="1"/>
+        </w:numPr>
+      </w:pPr>
+      <w:r>
         <w:t>Проверяем заняты ли соответствующие клетки на поле</w:t>
       </w:r>
     </w:p>
@@ -145,22 +164,271 @@
           <w:ilvl w:val="2"/>
           <w:numId w:val="1"/>
         </w:numPr>
-      </w:pPr>
-      <w:r>
-        <w:t xml:space="preserve">По оси </w:t>
-      </w:r>
-      <w:r>
-        <w:rPr>
-          <w:lang w:val="en-US"/>
-        </w:rPr>
-        <w:t>X</w:t>
-      </w:r>
-      <w:r>
+        <w:rPr>
+          <w:lang w:val="en-US"/>
+        </w:rPr>
+      </w:pPr>
+      <w:r>
+        <w:t>Фигура</w:t>
+      </w:r>
+      <w:r>
+        <w:rPr>
+          <w:lang w:val="en-US"/>
+        </w:rPr>
         <w:t xml:space="preserve"> </w:t>
       </w:r>
       <w:r>
-        <w:t xml:space="preserve">проверка начинается от 0-ой координаты поля на расстояние 0+высота_фигуры </w:t>
-      </w:r>
+        <w:rPr>
+          <w:rFonts w:ascii="Cambria Math" w:hAnsi="Cambria Math" w:cs="Cambria Math"/>
+          <w:color w:val="222222"/>
+          <w:sz w:val="21"/>
+          <w:szCs w:val="21"/>
+          <w:shd w:val="clear" w:color="auto" w:fill="FFFFFF"/>
+          <w:lang w:val="en-US"/>
+        </w:rPr>
+        <w:t>∈</w:t>
+      </w:r>
+      <w:r>
+        <w:rPr>
+          <w:rFonts w:ascii="Cambria Math" w:hAnsi="Cambria Math" w:cs="Cambria Math"/>
+          <w:color w:val="222222"/>
+          <w:sz w:val="21"/>
+          <w:szCs w:val="21"/>
+          <w:shd w:val="clear" w:color="auto" w:fill="FFFFFF"/>
+          <w:lang w:val="en-US"/>
+        </w:rPr>
+        <w:t xml:space="preserve"> [</w:t>
+      </w:r>
+      <w:proofErr w:type="spellStart"/>
+      <w:r>
+        <w:rPr>
+          <w:rFonts w:ascii="Cambria Math" w:hAnsi="Cambria Math" w:cs="Cambria Math"/>
+          <w:color w:val="222222"/>
+          <w:sz w:val="21"/>
+          <w:szCs w:val="21"/>
+          <w:shd w:val="clear" w:color="auto" w:fill="FFFFFF"/>
+          <w:lang w:val="en-US"/>
+        </w:rPr>
+        <w:t>xOffset</w:t>
+      </w:r>
+      <w:proofErr w:type="spellEnd"/>
+      <w:r>
+        <w:rPr>
+          <w:rFonts w:ascii="Cambria Math" w:hAnsi="Cambria Math" w:cs="Cambria Math"/>
+          <w:color w:val="222222"/>
+          <w:sz w:val="21"/>
+          <w:szCs w:val="21"/>
+          <w:shd w:val="clear" w:color="auto" w:fill="FFFFFF"/>
+          <w:lang w:val="en-US"/>
+        </w:rPr>
+        <w:t xml:space="preserve">; </w:t>
+      </w:r>
+      <w:proofErr w:type="spellStart"/>
+      <w:r>
+        <w:rPr>
+          <w:rFonts w:ascii="Cambria Math" w:hAnsi="Cambria Math" w:cs="Cambria Math"/>
+          <w:color w:val="222222"/>
+          <w:sz w:val="21"/>
+          <w:szCs w:val="21"/>
+          <w:shd w:val="clear" w:color="auto" w:fill="FFFFFF"/>
+          <w:lang w:val="en-US"/>
+        </w:rPr>
+        <w:t>xOffset+</w:t>
+      </w:r>
+      <w:proofErr w:type="gramStart"/>
+      <w:r>
+        <w:rPr>
+          <w:rFonts w:ascii="Cambria Math" w:hAnsi="Cambria Math" w:cs="Cambria Math"/>
+          <w:color w:val="222222"/>
+          <w:sz w:val="21"/>
+          <w:szCs w:val="21"/>
+          <w:shd w:val="clear" w:color="auto" w:fill="FFFFFF"/>
+          <w:lang w:val="en-US"/>
+        </w:rPr>
+        <w:t>figureWidth</w:t>
+      </w:r>
+      <w:proofErr w:type="spellEnd"/>
+      <w:r>
+        <w:rPr>
+          <w:rFonts w:ascii="Cambria Math" w:hAnsi="Cambria Math" w:cs="Cambria Math"/>
+          <w:color w:val="222222"/>
+          <w:sz w:val="21"/>
+          <w:szCs w:val="21"/>
+          <w:shd w:val="clear" w:color="auto" w:fill="FFFFFF"/>
+          <w:lang w:val="en-US"/>
+        </w:rPr>
+        <w:t>][</w:t>
+      </w:r>
+      <w:proofErr w:type="spellStart"/>
+      <w:proofErr w:type="gramEnd"/>
+      <w:r>
+        <w:rPr>
+          <w:rFonts w:ascii="Cambria Math" w:hAnsi="Cambria Math" w:cs="Cambria Math"/>
+          <w:color w:val="222222"/>
+          <w:sz w:val="21"/>
+          <w:szCs w:val="21"/>
+          <w:shd w:val="clear" w:color="auto" w:fill="FFFFFF"/>
+          <w:lang w:val="en-US"/>
+        </w:rPr>
+        <w:t>yOffset</w:t>
+      </w:r>
+      <w:proofErr w:type="spellEnd"/>
+      <w:r>
+        <w:rPr>
+          <w:rFonts w:ascii="Cambria Math" w:hAnsi="Cambria Math" w:cs="Cambria Math"/>
+          <w:color w:val="222222"/>
+          <w:sz w:val="21"/>
+          <w:szCs w:val="21"/>
+          <w:shd w:val="clear" w:color="auto" w:fill="FFFFFF"/>
+          <w:lang w:val="en-US"/>
+        </w:rPr>
+        <w:t xml:space="preserve">; </w:t>
+      </w:r>
+      <w:proofErr w:type="spellStart"/>
+      <w:r>
+        <w:rPr>
+          <w:rFonts w:ascii="Cambria Math" w:hAnsi="Cambria Math" w:cs="Cambria Math"/>
+          <w:color w:val="222222"/>
+          <w:sz w:val="21"/>
+          <w:szCs w:val="21"/>
+          <w:shd w:val="clear" w:color="auto" w:fill="FFFFFF"/>
+          <w:lang w:val="en-US"/>
+        </w:rPr>
+        <w:t>yOffset+figureHeight</w:t>
+      </w:r>
+      <w:proofErr w:type="spellEnd"/>
+      <w:r>
+        <w:rPr>
+          <w:rFonts w:ascii="Cambria Math" w:hAnsi="Cambria Math" w:cs="Cambria Math"/>
+          <w:color w:val="222222"/>
+          <w:sz w:val="21"/>
+          <w:szCs w:val="21"/>
+          <w:shd w:val="clear" w:color="auto" w:fill="FFFFFF"/>
+          <w:lang w:val="en-US"/>
+        </w:rPr>
+        <w:t>]</w:t>
+      </w:r>
+    </w:p>
+    <w:p>
+      <w:pPr>
+        <w:pStyle w:val="a3"/>
+        <w:numPr>
+          <w:ilvl w:val="2"/>
+          <w:numId w:val="1"/>
+        </w:numPr>
+      </w:pPr>
+      <w:r>
+        <w:rPr>
+          <w:rFonts w:ascii="Cambria Math" w:hAnsi="Cambria Math" w:cs="Cambria Math"/>
+          <w:color w:val="222222"/>
+          <w:sz w:val="21"/>
+          <w:szCs w:val="21"/>
+          <w:shd w:val="clear" w:color="auto" w:fill="FFFFFF"/>
+        </w:rPr>
+        <w:t xml:space="preserve">Если в матрице Стакан нет соответствующей фигуры, то добавить можно. Если по вышеперечисленным полям возвращается </w:t>
+      </w:r>
+      <w:r>
+        <w:rPr>
+          <w:rFonts w:ascii="Cambria Math" w:hAnsi="Cambria Math" w:cs="Cambria Math"/>
+          <w:color w:val="222222"/>
+          <w:sz w:val="21"/>
+          <w:szCs w:val="21"/>
+          <w:shd w:val="clear" w:color="auto" w:fill="FFFFFF"/>
+          <w:lang w:val="en-US"/>
+        </w:rPr>
+        <w:t>undefined</w:t>
+      </w:r>
+      <w:r>
+        <w:rPr>
+          <w:rFonts w:ascii="Cambria Math" w:hAnsi="Cambria Math" w:cs="Cambria Math"/>
+          <w:color w:val="222222"/>
+          <w:sz w:val="21"/>
+          <w:szCs w:val="21"/>
+          <w:shd w:val="clear" w:color="auto" w:fill="FFFFFF"/>
+        </w:rPr>
+        <w:t xml:space="preserve"> – </w:t>
+      </w:r>
+      <w:r>
+        <w:rPr>
+          <w:rFonts w:ascii="Cambria Math" w:hAnsi="Cambria Math" w:cs="Cambria Math"/>
+          <w:color w:val="222222"/>
+          <w:sz w:val="21"/>
+          <w:szCs w:val="21"/>
+          <w:shd w:val="clear" w:color="auto" w:fill="FFFFFF"/>
+        </w:rPr>
+        <w:t>мы залезли за грань стакана. Если возвращается число отличное от 0 – там уже есть фигура.</w:t>
+      </w:r>
+    </w:p>
+    <w:p>
+      <w:pPr>
+        <w:pStyle w:val="a3"/>
+        <w:numPr>
+          <w:ilvl w:val="1"/>
+          <w:numId w:val="1"/>
+        </w:numPr>
+      </w:pPr>
+      <w:proofErr w:type="spellStart"/>
+      <w:r>
+        <w:rPr>
+          <w:rFonts w:ascii="Cambria Math" w:hAnsi="Cambria Math" w:cs="Cambria Math"/>
+          <w:color w:val="222222"/>
+          <w:sz w:val="21"/>
+          <w:szCs w:val="21"/>
+          <w:shd w:val="clear" w:color="auto" w:fill="FFFFFF"/>
+        </w:rPr>
+        <w:t>Отрисовываем</w:t>
+      </w:r>
+      <w:proofErr w:type="spellEnd"/>
+      <w:r>
+        <w:rPr>
+          <w:rFonts w:ascii="Cambria Math" w:hAnsi="Cambria Math" w:cs="Cambria Math"/>
+          <w:color w:val="222222"/>
+          <w:sz w:val="21"/>
+          <w:szCs w:val="21"/>
+          <w:shd w:val="clear" w:color="auto" w:fill="FFFFFF"/>
+        </w:rPr>
+        <w:t xml:space="preserve"> фигуру на экране (добавляем новые значения к уже имеющемуся полю Стакан)</w:t>
+      </w:r>
+    </w:p>
+    <w:p>
+      <w:pPr>
+        <w:pStyle w:val="a3"/>
+        <w:numPr>
+          <w:ilvl w:val="1"/>
+          <w:numId w:val="1"/>
+        </w:numPr>
+      </w:pPr>
+      <w:r>
+        <w:rPr>
+          <w:rFonts w:ascii="Cambria Math" w:hAnsi="Cambria Math" w:cs="Cambria Math"/>
+          <w:color w:val="222222"/>
+          <w:sz w:val="21"/>
+          <w:szCs w:val="21"/>
+          <w:shd w:val="clear" w:color="auto" w:fill="FFFFFF"/>
+        </w:rPr>
+        <w:t>Очищаем поле Стакан</w:t>
+      </w:r>
+    </w:p>
+    <w:p>
+      <w:pPr>
+        <w:pStyle w:val="a3"/>
+        <w:numPr>
+          <w:ilvl w:val="1"/>
+          <w:numId w:val="1"/>
+        </w:numPr>
+      </w:pPr>
+      <w:r>
+        <w:rPr>
+          <w:rFonts w:ascii="Cambria Math" w:hAnsi="Cambria Math" w:cs="Cambria Math"/>
+          <w:color w:val="222222"/>
+          <w:sz w:val="21"/>
+          <w:szCs w:val="21"/>
+          <w:shd w:val="clear" w:color="auto" w:fill="FFFFFF"/>
+        </w:rPr>
+        <w:t>Возвращаемся к п. 2.2</w:t>
+      </w:r>
+      <w:bookmarkStart w:id="0" w:name="_GoBack"/>
+      <w:bookmarkEnd w:id="0"/>
     </w:p>
     <w:sectPr>
       <w:pgSz w:w="11906" w:h="16838"/>

</xml_diff>